<commit_message>
fin lecture7 testing cicd
</commit_message>
<xml_diff>
--- a/lecture7._testing,cicd.docx
+++ b/lecture7._testing,cicd.docx
@@ -617,7 +617,49 @@
           <w:sz w:val="21"/>
           <w:szCs w:val="36"/>
         </w:rPr>
-        <w:t>The name of the functions begin with test_. This is necessary for the functions to be run automatically with the call to unittest.main().</w:t>
+        <w:t xml:space="preserve">The name of the functions </w:t>
+      </w:r>
+      <w:proofErr w:type="gramStart"/>
+      <w:r>
+        <w:rPr>
+          <w:rFonts w:ascii="맑은 고딕" w:eastAsia="맑은 고딕" w:hAnsi="맑은 고딕" w:cs="Microsoft GothicNeo"/>
+          <w:bCs/>
+          <w:sz w:val="21"/>
+          <w:szCs w:val="36"/>
+        </w:rPr>
+        <w:t>begin</w:t>
+      </w:r>
+      <w:proofErr w:type="gramEnd"/>
+      <w:r>
+        <w:rPr>
+          <w:rFonts w:ascii="맑은 고딕" w:eastAsia="맑은 고딕" w:hAnsi="맑은 고딕" w:cs="Microsoft GothicNeo"/>
+          <w:bCs/>
+          <w:sz w:val="21"/>
+          <w:szCs w:val="36"/>
+        </w:rPr>
+        <w:t xml:space="preserve"> with test_. This is necessary for the functions to be run automatically with the call to </w:t>
+      </w:r>
+      <w:proofErr w:type="spellStart"/>
+      <w:proofErr w:type="gramStart"/>
+      <w:r>
+        <w:rPr>
+          <w:rFonts w:ascii="맑은 고딕" w:eastAsia="맑은 고딕" w:hAnsi="맑은 고딕" w:cs="Microsoft GothicNeo"/>
+          <w:bCs/>
+          <w:sz w:val="21"/>
+          <w:szCs w:val="36"/>
+        </w:rPr>
+        <w:t>unittest.main</w:t>
+      </w:r>
+      <w:proofErr w:type="spellEnd"/>
+      <w:proofErr w:type="gramEnd"/>
+      <w:r>
+        <w:rPr>
+          <w:rFonts w:ascii="맑은 고딕" w:eastAsia="맑은 고딕" w:hAnsi="맑은 고딕" w:cs="Microsoft GothicNeo"/>
+          <w:bCs/>
+          <w:sz w:val="21"/>
+          <w:szCs w:val="36"/>
+        </w:rPr>
+        <w:t>().</w:t>
       </w:r>
     </w:p>
     <w:p>
@@ -642,7 +684,27 @@
           <w:sz w:val="21"/>
           <w:szCs w:val="36"/>
         </w:rPr>
-        <w:t>Each test takes in the self argument. This is standard when writing methods within Python classes.</w:t>
+        <w:t xml:space="preserve">Each test takes in the </w:t>
+      </w:r>
+      <w:proofErr w:type="spellStart"/>
+      <w:r>
+        <w:rPr>
+          <w:rFonts w:ascii="맑은 고딕" w:eastAsia="맑은 고딕" w:hAnsi="맑은 고딕" w:cs="Microsoft GothicNeo"/>
+          <w:bCs/>
+          <w:sz w:val="21"/>
+          <w:szCs w:val="36"/>
+        </w:rPr>
+        <w:t>self argument</w:t>
+      </w:r>
+      <w:proofErr w:type="spellEnd"/>
+      <w:r>
+        <w:rPr>
+          <w:rFonts w:ascii="맑은 고딕" w:eastAsia="맑은 고딕" w:hAnsi="맑은 고딕" w:cs="Microsoft GothicNeo"/>
+          <w:bCs/>
+          <w:sz w:val="21"/>
+          <w:szCs w:val="36"/>
+        </w:rPr>
+        <w:t>. This is standard when writing methods within Python classes.</w:t>
       </w:r>
     </w:p>
     <w:p>
@@ -667,7 +729,47 @@
           <w:sz w:val="21"/>
           <w:szCs w:val="36"/>
         </w:rPr>
-        <w:t>The first line of each function contains a docstring surrounded by three quotation marks. These are not just for the code’s readability. When the tests are run, the comment will be displayed as a discription of the test if it fails.</w:t>
+        <w:t xml:space="preserve">The first line of each function contains a </w:t>
+      </w:r>
+      <w:proofErr w:type="spellStart"/>
+      <w:r>
+        <w:rPr>
+          <w:rFonts w:ascii="맑은 고딕" w:eastAsia="맑은 고딕" w:hAnsi="맑은 고딕" w:cs="Microsoft GothicNeo"/>
+          <w:bCs/>
+          <w:sz w:val="21"/>
+          <w:szCs w:val="36"/>
+        </w:rPr>
+        <w:t>docstring</w:t>
+      </w:r>
+      <w:proofErr w:type="spellEnd"/>
+      <w:r>
+        <w:rPr>
+          <w:rFonts w:ascii="맑은 고딕" w:eastAsia="맑은 고딕" w:hAnsi="맑은 고딕" w:cs="Microsoft GothicNeo"/>
+          <w:bCs/>
+          <w:sz w:val="21"/>
+          <w:szCs w:val="36"/>
+        </w:rPr>
+        <w:t xml:space="preserve"> surrounded by three quotation marks. These are not just for the code’s readability. When the tests are run, the comment will be displayed as a </w:t>
+      </w:r>
+      <w:proofErr w:type="spellStart"/>
+      <w:r>
+        <w:rPr>
+          <w:rFonts w:ascii="맑은 고딕" w:eastAsia="맑은 고딕" w:hAnsi="맑은 고딕" w:cs="Microsoft GothicNeo"/>
+          <w:bCs/>
+          <w:sz w:val="21"/>
+          <w:szCs w:val="36"/>
+        </w:rPr>
+        <w:t>discription</w:t>
+      </w:r>
+      <w:proofErr w:type="spellEnd"/>
+      <w:r>
+        <w:rPr>
+          <w:rFonts w:ascii="맑은 고딕" w:eastAsia="맑은 고딕" w:hAnsi="맑은 고딕" w:cs="Microsoft GothicNeo"/>
+          <w:bCs/>
+          <w:sz w:val="21"/>
+          <w:szCs w:val="36"/>
+        </w:rPr>
+        <w:t xml:space="preserve"> of the test if it fails.</w:t>
       </w:r>
     </w:p>
     <w:p>
@@ -692,7 +794,109 @@
           <w:sz w:val="21"/>
           <w:szCs w:val="36"/>
         </w:rPr>
-        <w:t>The next line of each of the functions contained an assertion in the form self.assertSOMETHING. There are many different assertions you can make including assertTrue, assertFalse, assertEqual, and assertGreater. You can find these ones and more by checking out the documentation.</w:t>
+        <w:t xml:space="preserve">The next line of each of the functions contained an assertion in the form </w:t>
+      </w:r>
+      <w:proofErr w:type="spellStart"/>
+      <w:proofErr w:type="gramStart"/>
+      <w:r>
+        <w:rPr>
+          <w:rFonts w:ascii="맑은 고딕" w:eastAsia="맑은 고딕" w:hAnsi="맑은 고딕" w:cs="Microsoft GothicNeo"/>
+          <w:bCs/>
+          <w:sz w:val="21"/>
+          <w:szCs w:val="36"/>
+        </w:rPr>
+        <w:t>self.assertSOMETHING</w:t>
+      </w:r>
+      <w:proofErr w:type="spellEnd"/>
+      <w:proofErr w:type="gramEnd"/>
+      <w:r>
+        <w:rPr>
+          <w:rFonts w:ascii="맑은 고딕" w:eastAsia="맑은 고딕" w:hAnsi="맑은 고딕" w:cs="Microsoft GothicNeo"/>
+          <w:bCs/>
+          <w:sz w:val="21"/>
+          <w:szCs w:val="36"/>
+        </w:rPr>
+        <w:t xml:space="preserve">. There are many different assertions you can make including </w:t>
+      </w:r>
+      <w:proofErr w:type="spellStart"/>
+      <w:r>
+        <w:rPr>
+          <w:rFonts w:ascii="맑은 고딕" w:eastAsia="맑은 고딕" w:hAnsi="맑은 고딕" w:cs="Microsoft GothicNeo"/>
+          <w:bCs/>
+          <w:sz w:val="21"/>
+          <w:szCs w:val="36"/>
+        </w:rPr>
+        <w:t>assertTrue</w:t>
+      </w:r>
+      <w:proofErr w:type="spellEnd"/>
+      <w:r>
+        <w:rPr>
+          <w:rFonts w:ascii="맑은 고딕" w:eastAsia="맑은 고딕" w:hAnsi="맑은 고딕" w:cs="Microsoft GothicNeo"/>
+          <w:bCs/>
+          <w:sz w:val="21"/>
+          <w:szCs w:val="36"/>
+        </w:rPr>
+        <w:t xml:space="preserve">, </w:t>
+      </w:r>
+      <w:proofErr w:type="spellStart"/>
+      <w:r>
+        <w:rPr>
+          <w:rFonts w:ascii="맑은 고딕" w:eastAsia="맑은 고딕" w:hAnsi="맑은 고딕" w:cs="Microsoft GothicNeo"/>
+          <w:bCs/>
+          <w:sz w:val="21"/>
+          <w:szCs w:val="36"/>
+        </w:rPr>
+        <w:t>assertFalse</w:t>
+      </w:r>
+      <w:proofErr w:type="spellEnd"/>
+      <w:r>
+        <w:rPr>
+          <w:rFonts w:ascii="맑은 고딕" w:eastAsia="맑은 고딕" w:hAnsi="맑은 고딕" w:cs="Microsoft GothicNeo"/>
+          <w:bCs/>
+          <w:sz w:val="21"/>
+          <w:szCs w:val="36"/>
+        </w:rPr>
+        <w:t xml:space="preserve">, </w:t>
+      </w:r>
+      <w:proofErr w:type="spellStart"/>
+      <w:r>
+        <w:rPr>
+          <w:rFonts w:ascii="맑은 고딕" w:eastAsia="맑은 고딕" w:hAnsi="맑은 고딕" w:cs="Microsoft GothicNeo"/>
+          <w:bCs/>
+          <w:sz w:val="21"/>
+          <w:szCs w:val="36"/>
+        </w:rPr>
+        <w:t>assertEqual</w:t>
+      </w:r>
+      <w:proofErr w:type="spellEnd"/>
+      <w:r>
+        <w:rPr>
+          <w:rFonts w:ascii="맑은 고딕" w:eastAsia="맑은 고딕" w:hAnsi="맑은 고딕" w:cs="Microsoft GothicNeo"/>
+          <w:bCs/>
+          <w:sz w:val="21"/>
+          <w:szCs w:val="36"/>
+        </w:rPr>
+        <w:t xml:space="preserve">, and </w:t>
+      </w:r>
+      <w:proofErr w:type="spellStart"/>
+      <w:r>
+        <w:rPr>
+          <w:rFonts w:ascii="맑은 고딕" w:eastAsia="맑은 고딕" w:hAnsi="맑은 고딕" w:cs="Microsoft GothicNeo"/>
+          <w:bCs/>
+          <w:sz w:val="21"/>
+          <w:szCs w:val="36"/>
+        </w:rPr>
+        <w:t>assertGreater</w:t>
+      </w:r>
+      <w:proofErr w:type="spellEnd"/>
+      <w:r>
+        <w:rPr>
+          <w:rFonts w:ascii="맑은 고딕" w:eastAsia="맑은 고딕" w:hAnsi="맑은 고딕" w:cs="Microsoft GothicNeo"/>
+          <w:bCs/>
+          <w:sz w:val="21"/>
+          <w:szCs w:val="36"/>
+        </w:rPr>
+        <w:t>. You can find these ones and more by checking out the documentation.</w:t>
       </w:r>
       <w:r>
         <w:t xml:space="preserve"> </w:t>
@@ -1056,7 +1260,27 @@
           <w:sz w:val="21"/>
           <w:szCs w:val="36"/>
         </w:rPr>
-        <w:t>we will probably want to check not just whether or not specific functions work, but also whether or not individual web pages load as intended. We can do this by creating a Client object in our Django testing class, and then making requests using that object. To do this, we’ll first have to add Client to our imports:</w:t>
+        <w:t xml:space="preserve">we will probably want to check not just whether or not specific functions work, but also whether or not individual web </w:t>
+      </w:r>
+      <w:proofErr w:type="gramStart"/>
+      <w:r>
+        <w:rPr>
+          <w:rFonts w:ascii="맑은 고딕" w:eastAsia="맑은 고딕" w:hAnsi="맑은 고딕" w:cs="Microsoft GothicNeo"/>
+          <w:bCs/>
+          <w:sz w:val="21"/>
+          <w:szCs w:val="36"/>
+        </w:rPr>
+        <w:t>pages</w:t>
+      </w:r>
+      <w:proofErr w:type="gramEnd"/>
+      <w:r>
+        <w:rPr>
+          <w:rFonts w:ascii="맑은 고딕" w:eastAsia="맑은 고딕" w:hAnsi="맑은 고딕" w:cs="Microsoft GothicNeo"/>
+          <w:bCs/>
+          <w:sz w:val="21"/>
+          <w:szCs w:val="36"/>
+        </w:rPr>
+        <w:t xml:space="preserve"> load as intended. We can do this by creating a Client object in our Django testing class, and then making requests using that object. To do this, we’ll first have to add Client to our imports:</w:t>
       </w:r>
     </w:p>
     <w:p>
@@ -1158,8 +1382,59 @@
           <w:sz w:val="21"/>
           <w:szCs w:val="36"/>
         </w:rPr>
-        <w:t>Using Selenium, we’ll be able to define a testing file in Python where we can simulate a user opening a web browser, navigating to our page, and interacting with it. Our main tool when doing this is known as a Web Driver, which will open up a web browser on your computer. Let’s take a look at how we could start using this library to begin interacting with pages. Note that below we use both selenium and ChromeDriver. Selenium can be installed for python by running pip install selenium, and ChromeDriver can be installed by running pip install chromedriver-py</w:t>
-      </w:r>
+        <w:t xml:space="preserve">Using Selenium, we’ll be able to define a testing file in Python where we can simulate a user opening a web browser, navigating to our page, and interacting with it. Our main tool when doing this is known as a Web Driver, which will open up a web browser on your computer. Let’s take a look at how we could start using this library to begin interacting with pages. Note that below we use both selenium and </w:t>
+      </w:r>
+      <w:proofErr w:type="spellStart"/>
+      <w:r>
+        <w:rPr>
+          <w:rFonts w:ascii="맑은 고딕" w:eastAsia="맑은 고딕" w:hAnsi="맑은 고딕" w:cs="Microsoft GothicNeo"/>
+          <w:bCs/>
+          <w:sz w:val="21"/>
+          <w:szCs w:val="36"/>
+        </w:rPr>
+        <w:t>ChromeDriver</w:t>
+      </w:r>
+      <w:proofErr w:type="spellEnd"/>
+      <w:r>
+        <w:rPr>
+          <w:rFonts w:ascii="맑은 고딕" w:eastAsia="맑은 고딕" w:hAnsi="맑은 고딕" w:cs="Microsoft GothicNeo"/>
+          <w:bCs/>
+          <w:sz w:val="21"/>
+          <w:szCs w:val="36"/>
+        </w:rPr>
+        <w:t xml:space="preserve">. Selenium can be installed for python by running pip install selenium, and </w:t>
+      </w:r>
+      <w:proofErr w:type="spellStart"/>
+      <w:r>
+        <w:rPr>
+          <w:rFonts w:ascii="맑은 고딕" w:eastAsia="맑은 고딕" w:hAnsi="맑은 고딕" w:cs="Microsoft GothicNeo"/>
+          <w:bCs/>
+          <w:sz w:val="21"/>
+          <w:szCs w:val="36"/>
+        </w:rPr>
+        <w:t>ChromeDriver</w:t>
+      </w:r>
+      <w:proofErr w:type="spellEnd"/>
+      <w:r>
+        <w:rPr>
+          <w:rFonts w:ascii="맑은 고딕" w:eastAsia="맑은 고딕" w:hAnsi="맑은 고딕" w:cs="Microsoft GothicNeo"/>
+          <w:bCs/>
+          <w:sz w:val="21"/>
+          <w:szCs w:val="36"/>
+        </w:rPr>
+        <w:t xml:space="preserve"> can be installed by running pip install </w:t>
+      </w:r>
+      <w:proofErr w:type="spellStart"/>
+      <w:r>
+        <w:rPr>
+          <w:rFonts w:ascii="맑은 고딕" w:eastAsia="맑은 고딕" w:hAnsi="맑은 고딕" w:cs="Microsoft GothicNeo"/>
+          <w:bCs/>
+          <w:sz w:val="21"/>
+          <w:szCs w:val="36"/>
+        </w:rPr>
+        <w:t>chromedriver-py</w:t>
+      </w:r>
+      <w:proofErr w:type="spellEnd"/>
     </w:p>
     <w:p>
       <w:pPr>
@@ -1306,7 +1581,47 @@
           <w:sz w:val="21"/>
           <w:szCs w:val="36"/>
         </w:rPr>
-        <w:t xml:space="preserve"> uri = file_uri("counter.html")</w:t>
+        <w:t xml:space="preserve"> </w:t>
+      </w:r>
+      <w:proofErr w:type="spellStart"/>
+      <w:r>
+        <w:rPr>
+          <w:rFonts w:ascii="맑은 고딕" w:eastAsia="맑은 고딕" w:hAnsi="맑은 고딕" w:cs="Microsoft GothicNeo"/>
+          <w:bCs/>
+          <w:sz w:val="21"/>
+          <w:szCs w:val="36"/>
+        </w:rPr>
+        <w:t>uri</w:t>
+      </w:r>
+      <w:proofErr w:type="spellEnd"/>
+      <w:r>
+        <w:rPr>
+          <w:rFonts w:ascii="맑은 고딕" w:eastAsia="맑은 고딕" w:hAnsi="맑은 고딕" w:cs="Microsoft GothicNeo"/>
+          <w:bCs/>
+          <w:sz w:val="21"/>
+          <w:szCs w:val="36"/>
+        </w:rPr>
+        <w:t xml:space="preserve"> = </w:t>
+      </w:r>
+      <w:proofErr w:type="spellStart"/>
+      <w:r>
+        <w:rPr>
+          <w:rFonts w:ascii="맑은 고딕" w:eastAsia="맑은 고딕" w:hAnsi="맑은 고딕" w:cs="Microsoft GothicNeo"/>
+          <w:bCs/>
+          <w:sz w:val="21"/>
+          <w:szCs w:val="36"/>
+        </w:rPr>
+        <w:t>file_uri</w:t>
+      </w:r>
+      <w:proofErr w:type="spellEnd"/>
+      <w:r>
+        <w:rPr>
+          <w:rFonts w:ascii="맑은 고딕" w:eastAsia="맑은 고딕" w:hAnsi="맑은 고딕" w:cs="Microsoft GothicNeo"/>
+          <w:bCs/>
+          <w:sz w:val="21"/>
+          <w:szCs w:val="36"/>
+        </w:rPr>
+        <w:t>("counter.html")</w:t>
       </w:r>
     </w:p>
     <w:p>
@@ -1344,7 +1659,47 @@
           <w:sz w:val="21"/>
           <w:szCs w:val="36"/>
         </w:rPr>
-        <w:t>&gt;&gt;&gt; driver.get(uri)</w:t>
+        <w:t xml:space="preserve">&gt;&gt;&gt; </w:t>
+      </w:r>
+      <w:proofErr w:type="spellStart"/>
+      <w:r>
+        <w:rPr>
+          <w:rFonts w:ascii="맑은 고딕" w:eastAsia="맑은 고딕" w:hAnsi="맑은 고딕" w:cs="Microsoft GothicNeo"/>
+          <w:bCs/>
+          <w:sz w:val="21"/>
+          <w:szCs w:val="36"/>
+        </w:rPr>
+        <w:t>driver.get</w:t>
+      </w:r>
+      <w:proofErr w:type="spellEnd"/>
+      <w:r>
+        <w:rPr>
+          <w:rFonts w:ascii="맑은 고딕" w:eastAsia="맑은 고딕" w:hAnsi="맑은 고딕" w:cs="Microsoft GothicNeo"/>
+          <w:bCs/>
+          <w:sz w:val="21"/>
+          <w:szCs w:val="36"/>
+        </w:rPr>
+        <w:t>(</w:t>
+      </w:r>
+      <w:proofErr w:type="spellStart"/>
+      <w:r>
+        <w:rPr>
+          <w:rFonts w:ascii="맑은 고딕" w:eastAsia="맑은 고딕" w:hAnsi="맑은 고딕" w:cs="Microsoft GothicNeo"/>
+          <w:bCs/>
+          <w:sz w:val="21"/>
+          <w:szCs w:val="36"/>
+        </w:rPr>
+        <w:t>uri</w:t>
+      </w:r>
+      <w:proofErr w:type="spellEnd"/>
+      <w:r>
+        <w:rPr>
+          <w:rFonts w:ascii="맑은 고딕" w:eastAsia="맑은 고딕" w:hAnsi="맑은 고딕" w:cs="Microsoft GothicNeo"/>
+          <w:bCs/>
+          <w:sz w:val="21"/>
+          <w:szCs w:val="36"/>
+        </w:rPr>
+        <w:t>)</w:t>
       </w:r>
     </w:p>
     <w:p>
@@ -1382,8 +1737,21 @@
           <w:sz w:val="21"/>
           <w:szCs w:val="36"/>
         </w:rPr>
-        <w:t>&gt;&gt;&gt; driver.title</w:t>
-      </w:r>
+        <w:t xml:space="preserve">&gt;&gt;&gt; </w:t>
+      </w:r>
+      <w:proofErr w:type="spellStart"/>
+      <w:proofErr w:type="gramStart"/>
+      <w:r>
+        <w:rPr>
+          <w:rFonts w:ascii="맑은 고딕" w:eastAsia="맑은 고딕" w:hAnsi="맑은 고딕" w:cs="Microsoft GothicNeo"/>
+          <w:bCs/>
+          <w:sz w:val="21"/>
+          <w:szCs w:val="36"/>
+        </w:rPr>
+        <w:t>driver.title</w:t>
+      </w:r>
+      <w:proofErr w:type="spellEnd"/>
+      <w:proofErr w:type="gramEnd"/>
     </w:p>
     <w:p>
       <w:pPr>
@@ -1439,8 +1807,30 @@
           <w:sz w:val="21"/>
           <w:szCs w:val="36"/>
         </w:rPr>
-        <w:t>&gt;&gt;&gt; driver.page_source</w:t>
-      </w:r>
+        <w:t xml:space="preserve">&gt;&gt;&gt; </w:t>
+      </w:r>
+      <w:proofErr w:type="spellStart"/>
+      <w:proofErr w:type="gramStart"/>
+      <w:r>
+        <w:rPr>
+          <w:rFonts w:ascii="맑은 고딕" w:eastAsia="맑은 고딕" w:hAnsi="맑은 고딕" w:cs="Microsoft GothicNeo"/>
+          <w:bCs/>
+          <w:sz w:val="21"/>
+          <w:szCs w:val="36"/>
+        </w:rPr>
+        <w:t>driver.page</w:t>
+      </w:r>
+      <w:proofErr w:type="gramEnd"/>
+      <w:r>
+        <w:rPr>
+          <w:rFonts w:ascii="맑은 고딕" w:eastAsia="맑은 고딕" w:hAnsi="맑은 고딕" w:cs="Microsoft GothicNeo"/>
+          <w:bCs/>
+          <w:sz w:val="21"/>
+          <w:szCs w:val="36"/>
+        </w:rPr>
+        <w:t>_source</w:t>
+      </w:r>
+      <w:proofErr w:type="spellEnd"/>
     </w:p>
     <w:p>
       <w:pPr>
@@ -1459,7 +1849,247 @@
           <w:szCs w:val="36"/>
         </w:rPr>
         <w:lastRenderedPageBreak/>
-        <w:t>'&lt;html lang="en"&gt;&lt;head&gt;\n        &lt;title&gt;Counter&lt;/title&gt;\n        &lt;script&gt;\n            \n            // Wait for page to load\n            document.addEventListener(\'DOMContentLoaded\', () =&gt; {\n\n                // Initialize variable to 0\n                let counter = 0;\n\n                // If increase button clicked, increase counter and change inner html\n                document.querySelector(\'#increase\').onclick = () =&gt; {\n                    counter ++;\n                    document.querySelector(\'h1\').innerHTML = counter;\n                }\n\n                // If decrease button clicked, decrease counter and change inner html\n                document.querySelector(\'#decrease\').onclick = () =&gt; {\n                    counter --;\n                    document.querySelector(\'h1\').innerHTML = counter;\n                }\n            })\n        &lt;/script&gt;\n    &lt;/head&gt;\n    &lt;body&gt;\n        &lt;h1&gt;0&lt;/h1&gt;\n        &lt;button id="increase"&gt;+&lt;/button&gt;\n        &lt;button id="decrease"&gt;-&lt;/button&gt;\n    \n&lt;/body&gt;&lt;/html&gt;'</w:t>
+        <w:t xml:space="preserve">'&lt;html </w:t>
+      </w:r>
+      <w:proofErr w:type="spellStart"/>
+      <w:r>
+        <w:rPr>
+          <w:rFonts w:ascii="맑은 고딕" w:eastAsia="맑은 고딕" w:hAnsi="맑은 고딕" w:cs="Microsoft GothicNeo"/>
+          <w:bCs/>
+          <w:sz w:val="21"/>
+          <w:szCs w:val="36"/>
+        </w:rPr>
+        <w:t>lang</w:t>
+      </w:r>
+      <w:proofErr w:type="spellEnd"/>
+      <w:r>
+        <w:rPr>
+          <w:rFonts w:ascii="맑은 고딕" w:eastAsia="맑은 고딕" w:hAnsi="맑은 고딕" w:cs="Microsoft GothicNeo"/>
+          <w:bCs/>
+          <w:sz w:val="21"/>
+          <w:szCs w:val="36"/>
+        </w:rPr>
+        <w:t>="</w:t>
+      </w:r>
+      <w:proofErr w:type="spellStart"/>
+      <w:r>
+        <w:rPr>
+          <w:rFonts w:ascii="맑은 고딕" w:eastAsia="맑은 고딕" w:hAnsi="맑은 고딕" w:cs="Microsoft GothicNeo"/>
+          <w:bCs/>
+          <w:sz w:val="21"/>
+          <w:szCs w:val="36"/>
+        </w:rPr>
+        <w:t>en</w:t>
+      </w:r>
+      <w:proofErr w:type="spellEnd"/>
+      <w:r>
+        <w:rPr>
+          <w:rFonts w:ascii="맑은 고딕" w:eastAsia="맑은 고딕" w:hAnsi="맑은 고딕" w:cs="Microsoft GothicNeo"/>
+          <w:bCs/>
+          <w:sz w:val="21"/>
+          <w:szCs w:val="36"/>
+        </w:rPr>
+        <w:t xml:space="preserve">"&gt;&lt;head&gt;\n        &lt;title&gt;Counter&lt;/title&gt;\n        &lt;script&gt;\n            \n            // Wait for page to load\n            </w:t>
+      </w:r>
+      <w:proofErr w:type="spellStart"/>
+      <w:r>
+        <w:rPr>
+          <w:rFonts w:ascii="맑은 고딕" w:eastAsia="맑은 고딕" w:hAnsi="맑은 고딕" w:cs="Microsoft GothicNeo"/>
+          <w:bCs/>
+          <w:sz w:val="21"/>
+          <w:szCs w:val="36"/>
+        </w:rPr>
+        <w:t>document.addEventListener</w:t>
+      </w:r>
+      <w:proofErr w:type="spellEnd"/>
+      <w:r>
+        <w:rPr>
+          <w:rFonts w:ascii="맑은 고딕" w:eastAsia="맑은 고딕" w:hAnsi="맑은 고딕" w:cs="Microsoft GothicNeo"/>
+          <w:bCs/>
+          <w:sz w:val="21"/>
+          <w:szCs w:val="36"/>
+        </w:rPr>
+        <w:t>(\'</w:t>
+      </w:r>
+      <w:proofErr w:type="spellStart"/>
+      <w:r>
+        <w:rPr>
+          <w:rFonts w:ascii="맑은 고딕" w:eastAsia="맑은 고딕" w:hAnsi="맑은 고딕" w:cs="Microsoft GothicNeo"/>
+          <w:bCs/>
+          <w:sz w:val="21"/>
+          <w:szCs w:val="36"/>
+        </w:rPr>
+        <w:t>DOMContentLoaded</w:t>
+      </w:r>
+      <w:proofErr w:type="spellEnd"/>
+      <w:r>
+        <w:rPr>
+          <w:rFonts w:ascii="맑은 고딕" w:eastAsia="맑은 고딕" w:hAnsi="맑은 고딕" w:cs="Microsoft GothicNeo"/>
+          <w:bCs/>
+          <w:sz w:val="21"/>
+          <w:szCs w:val="36"/>
+        </w:rPr>
+        <w:t xml:space="preserve">\', () =&gt; {\n\n                // Initialize variable to 0\n                let counter = 0;\n\n                // If increase button clicked, increase counter and change inner html\n                </w:t>
+      </w:r>
+      <w:proofErr w:type="spellStart"/>
+      <w:r>
+        <w:rPr>
+          <w:rFonts w:ascii="맑은 고딕" w:eastAsia="맑은 고딕" w:hAnsi="맑은 고딕" w:cs="Microsoft GothicNeo"/>
+          <w:bCs/>
+          <w:sz w:val="21"/>
+          <w:szCs w:val="36"/>
+        </w:rPr>
+        <w:t>document.querySelector</w:t>
+      </w:r>
+      <w:proofErr w:type="spellEnd"/>
+      <w:r>
+        <w:rPr>
+          <w:rFonts w:ascii="맑은 고딕" w:eastAsia="맑은 고딕" w:hAnsi="맑은 고딕" w:cs="Microsoft GothicNeo"/>
+          <w:bCs/>
+          <w:sz w:val="21"/>
+          <w:szCs w:val="36"/>
+        </w:rPr>
+        <w:t>(\'#increase\').</w:t>
+      </w:r>
+      <w:proofErr w:type="spellStart"/>
+      <w:r>
+        <w:rPr>
+          <w:rFonts w:ascii="맑은 고딕" w:eastAsia="맑은 고딕" w:hAnsi="맑은 고딕" w:cs="Microsoft GothicNeo"/>
+          <w:bCs/>
+          <w:sz w:val="21"/>
+          <w:szCs w:val="36"/>
+        </w:rPr>
+        <w:t>onclick</w:t>
+      </w:r>
+      <w:proofErr w:type="spellEnd"/>
+      <w:r>
+        <w:rPr>
+          <w:rFonts w:ascii="맑은 고딕" w:eastAsia="맑은 고딕" w:hAnsi="맑은 고딕" w:cs="Microsoft GothicNeo"/>
+          <w:bCs/>
+          <w:sz w:val="21"/>
+          <w:szCs w:val="36"/>
+        </w:rPr>
+        <w:t xml:space="preserve"> = () =&gt; {\n                    counter ++;\n                    </w:t>
+      </w:r>
+      <w:proofErr w:type="spellStart"/>
+      <w:r>
+        <w:rPr>
+          <w:rFonts w:ascii="맑은 고딕" w:eastAsia="맑은 고딕" w:hAnsi="맑은 고딕" w:cs="Microsoft GothicNeo"/>
+          <w:bCs/>
+          <w:sz w:val="21"/>
+          <w:szCs w:val="36"/>
+        </w:rPr>
+        <w:t>document.querySelector</w:t>
+      </w:r>
+      <w:proofErr w:type="spellEnd"/>
+      <w:r>
+        <w:rPr>
+          <w:rFonts w:ascii="맑은 고딕" w:eastAsia="맑은 고딕" w:hAnsi="맑은 고딕" w:cs="Microsoft GothicNeo"/>
+          <w:bCs/>
+          <w:sz w:val="21"/>
+          <w:szCs w:val="36"/>
+        </w:rPr>
+        <w:t>(\'h1\').</w:t>
+      </w:r>
+      <w:proofErr w:type="spellStart"/>
+      <w:r>
+        <w:rPr>
+          <w:rFonts w:ascii="맑은 고딕" w:eastAsia="맑은 고딕" w:hAnsi="맑은 고딕" w:cs="Microsoft GothicNeo"/>
+          <w:bCs/>
+          <w:sz w:val="21"/>
+          <w:szCs w:val="36"/>
+        </w:rPr>
+        <w:t>innerHTML</w:t>
+      </w:r>
+      <w:proofErr w:type="spellEnd"/>
+      <w:r>
+        <w:rPr>
+          <w:rFonts w:ascii="맑은 고딕" w:eastAsia="맑은 고딕" w:hAnsi="맑은 고딕" w:cs="Microsoft GothicNeo"/>
+          <w:bCs/>
+          <w:sz w:val="21"/>
+          <w:szCs w:val="36"/>
+        </w:rPr>
+        <w:t xml:space="preserve"> = counter;\n                }\n\n                // If decrease button clicked, decrease counter and change inner html\n                </w:t>
+      </w:r>
+      <w:proofErr w:type="spellStart"/>
+      <w:r>
+        <w:rPr>
+          <w:rFonts w:ascii="맑은 고딕" w:eastAsia="맑은 고딕" w:hAnsi="맑은 고딕" w:cs="Microsoft GothicNeo"/>
+          <w:bCs/>
+          <w:sz w:val="21"/>
+          <w:szCs w:val="36"/>
+        </w:rPr>
+        <w:t>document.querySelector</w:t>
+      </w:r>
+      <w:proofErr w:type="spellEnd"/>
+      <w:r>
+        <w:rPr>
+          <w:rFonts w:ascii="맑은 고딕" w:eastAsia="맑은 고딕" w:hAnsi="맑은 고딕" w:cs="Microsoft GothicNeo"/>
+          <w:bCs/>
+          <w:sz w:val="21"/>
+          <w:szCs w:val="36"/>
+        </w:rPr>
+        <w:t>(\'#decrease\').</w:t>
+      </w:r>
+      <w:proofErr w:type="spellStart"/>
+      <w:r>
+        <w:rPr>
+          <w:rFonts w:ascii="맑은 고딕" w:eastAsia="맑은 고딕" w:hAnsi="맑은 고딕" w:cs="Microsoft GothicNeo"/>
+          <w:bCs/>
+          <w:sz w:val="21"/>
+          <w:szCs w:val="36"/>
+        </w:rPr>
+        <w:t>onclick</w:t>
+      </w:r>
+      <w:proofErr w:type="spellEnd"/>
+      <w:r>
+        <w:rPr>
+          <w:rFonts w:ascii="맑은 고딕" w:eastAsia="맑은 고딕" w:hAnsi="맑은 고딕" w:cs="Microsoft GothicNeo"/>
+          <w:bCs/>
+          <w:sz w:val="21"/>
+          <w:szCs w:val="36"/>
+        </w:rPr>
+        <w:t xml:space="preserve"> = () =&gt; {\n                    counter --;\n                    </w:t>
+      </w:r>
+      <w:proofErr w:type="spellStart"/>
+      <w:r>
+        <w:rPr>
+          <w:rFonts w:ascii="맑은 고딕" w:eastAsia="맑은 고딕" w:hAnsi="맑은 고딕" w:cs="Microsoft GothicNeo"/>
+          <w:bCs/>
+          <w:sz w:val="21"/>
+          <w:szCs w:val="36"/>
+        </w:rPr>
+        <w:t>document.querySelector</w:t>
+      </w:r>
+      <w:proofErr w:type="spellEnd"/>
+      <w:r>
+        <w:rPr>
+          <w:rFonts w:ascii="맑은 고딕" w:eastAsia="맑은 고딕" w:hAnsi="맑은 고딕" w:cs="Microsoft GothicNeo"/>
+          <w:bCs/>
+          <w:sz w:val="21"/>
+          <w:szCs w:val="36"/>
+        </w:rPr>
+        <w:t>(\'h1\').</w:t>
+      </w:r>
+      <w:proofErr w:type="spellStart"/>
+      <w:r>
+        <w:rPr>
+          <w:rFonts w:ascii="맑은 고딕" w:eastAsia="맑은 고딕" w:hAnsi="맑은 고딕" w:cs="Microsoft GothicNeo"/>
+          <w:bCs/>
+          <w:sz w:val="21"/>
+          <w:szCs w:val="36"/>
+        </w:rPr>
+        <w:t>innerHTML</w:t>
+      </w:r>
+      <w:proofErr w:type="spellEnd"/>
+      <w:r>
+        <w:rPr>
+          <w:rFonts w:ascii="맑은 고딕" w:eastAsia="맑은 고딕" w:hAnsi="맑은 고딕" w:cs="Microsoft GothicNeo"/>
+          <w:bCs/>
+          <w:sz w:val="21"/>
+          <w:szCs w:val="36"/>
+        </w:rPr>
+        <w:t xml:space="preserve"> = counter;\n                }\n            })\n        &lt;/script&gt;\n    &lt;/head&gt;\n    &lt;body&gt;\n        &lt;h1&gt;0&lt;/h1&gt;\n        &lt;button id="increase"&gt;+&lt;/button&gt;\n        &lt;button id="decrease"&gt;-&lt;/button&gt;\n    \n&lt;/body&gt;&lt;/html&gt;'</w:t>
       </w:r>
     </w:p>
     <w:p>
@@ -1507,7 +2137,38 @@
           <w:sz w:val="21"/>
           <w:szCs w:val="36"/>
         </w:rPr>
-        <w:t>&gt;&gt;&gt; increase = driver.find_element_by_id("increase")</w:t>
+        <w:t xml:space="preserve">&gt;&gt;&gt; increase = </w:t>
+      </w:r>
+      <w:proofErr w:type="spellStart"/>
+      <w:proofErr w:type="gramStart"/>
+      <w:r>
+        <w:rPr>
+          <w:rFonts w:ascii="맑은 고딕" w:eastAsia="맑은 고딕" w:hAnsi="맑은 고딕" w:cs="Microsoft GothicNeo"/>
+          <w:bCs/>
+          <w:sz w:val="21"/>
+          <w:szCs w:val="36"/>
+        </w:rPr>
+        <w:t>driver.find</w:t>
+      </w:r>
+      <w:proofErr w:type="gramEnd"/>
+      <w:r>
+        <w:rPr>
+          <w:rFonts w:ascii="맑은 고딕" w:eastAsia="맑은 고딕" w:hAnsi="맑은 고딕" w:cs="Microsoft GothicNeo"/>
+          <w:bCs/>
+          <w:sz w:val="21"/>
+          <w:szCs w:val="36"/>
+        </w:rPr>
+        <w:t>_element_by_id</w:t>
+      </w:r>
+      <w:proofErr w:type="spellEnd"/>
+      <w:r>
+        <w:rPr>
+          <w:rFonts w:ascii="맑은 고딕" w:eastAsia="맑은 고딕" w:hAnsi="맑은 고딕" w:cs="Microsoft GothicNeo"/>
+          <w:bCs/>
+          <w:sz w:val="21"/>
+          <w:szCs w:val="36"/>
+        </w:rPr>
+        <w:t>("increase")</w:t>
       </w:r>
     </w:p>
     <w:p>
@@ -1526,16 +2187,47 @@
           <w:sz w:val="21"/>
           <w:szCs w:val="36"/>
         </w:rPr>
-        <w:t>&gt;&gt;&gt; decrease = driver</w:t>
-      </w:r>
-      <w:r>
-        <w:rPr>
-          <w:rFonts w:ascii="맑은 고딕" w:eastAsia="맑은 고딕" w:hAnsi="맑은 고딕" w:cs="Microsoft GothicNeo"/>
-          <w:bCs/>
-          <w:sz w:val="21"/>
-          <w:szCs w:val="36"/>
-        </w:rPr>
-        <w:t>.find_element_by_id("decrease")</w:t>
+        <w:t xml:space="preserve">&gt;&gt;&gt; decrease = </w:t>
+      </w:r>
+      <w:proofErr w:type="spellStart"/>
+      <w:proofErr w:type="gramStart"/>
+      <w:r>
+        <w:rPr>
+          <w:rFonts w:ascii="맑은 고딕" w:eastAsia="맑은 고딕" w:hAnsi="맑은 고딕" w:cs="Microsoft GothicNeo"/>
+          <w:bCs/>
+          <w:sz w:val="21"/>
+          <w:szCs w:val="36"/>
+        </w:rPr>
+        <w:t>driver</w:t>
+      </w:r>
+      <w:r>
+        <w:rPr>
+          <w:rFonts w:ascii="맑은 고딕" w:eastAsia="맑은 고딕" w:hAnsi="맑은 고딕" w:cs="Microsoft GothicNeo"/>
+          <w:bCs/>
+          <w:sz w:val="21"/>
+          <w:szCs w:val="36"/>
+        </w:rPr>
+        <w:t>.find</w:t>
+      </w:r>
+      <w:proofErr w:type="gramEnd"/>
+      <w:r>
+        <w:rPr>
+          <w:rFonts w:ascii="맑은 고딕" w:eastAsia="맑은 고딕" w:hAnsi="맑은 고딕" w:cs="Microsoft GothicNeo"/>
+          <w:bCs/>
+          <w:sz w:val="21"/>
+          <w:szCs w:val="36"/>
+        </w:rPr>
+        <w:t>_element_by_id</w:t>
+      </w:r>
+      <w:proofErr w:type="spellEnd"/>
+      <w:r>
+        <w:rPr>
+          <w:rFonts w:ascii="맑은 고딕" w:eastAsia="맑은 고딕" w:hAnsi="맑은 고딕" w:cs="Microsoft GothicNeo"/>
+          <w:bCs/>
+          <w:sz w:val="21"/>
+          <w:szCs w:val="36"/>
+        </w:rPr>
+        <w:t>("decrease")</w:t>
       </w:r>
     </w:p>
     <w:p>
@@ -1573,26 +2265,70 @@
           <w:sz w:val="21"/>
           <w:szCs w:val="36"/>
         </w:rPr>
-        <w:t>&gt;&gt;&gt; increase.click()</w:t>
-      </w:r>
-    </w:p>
-    <w:p>
-      <w:pPr>
-        <w:rPr>
-          <w:rFonts w:ascii="맑은 고딕" w:eastAsia="맑은 고딕" w:hAnsi="맑은 고딕" w:cs="Microsoft GothicNeo"/>
-          <w:bCs/>
-          <w:sz w:val="21"/>
-          <w:szCs w:val="36"/>
-        </w:rPr>
-      </w:pPr>
-      <w:r>
-        <w:rPr>
-          <w:rFonts w:ascii="맑은 고딕" w:eastAsia="맑은 고딕" w:hAnsi="맑은 고딕" w:cs="Microsoft GothicNeo"/>
-          <w:bCs/>
-          <w:sz w:val="21"/>
-          <w:szCs w:val="36"/>
-        </w:rPr>
-        <w:t>&gt;&gt;&gt; increase.click()</w:t>
+        <w:t xml:space="preserve">&gt;&gt;&gt; </w:t>
+      </w:r>
+      <w:proofErr w:type="spellStart"/>
+      <w:proofErr w:type="gramStart"/>
+      <w:r>
+        <w:rPr>
+          <w:rFonts w:ascii="맑은 고딕" w:eastAsia="맑은 고딕" w:hAnsi="맑은 고딕" w:cs="Microsoft GothicNeo"/>
+          <w:bCs/>
+          <w:sz w:val="21"/>
+          <w:szCs w:val="36"/>
+        </w:rPr>
+        <w:t>increase.click</w:t>
+      </w:r>
+      <w:proofErr w:type="spellEnd"/>
+      <w:proofErr w:type="gramEnd"/>
+      <w:r>
+        <w:rPr>
+          <w:rFonts w:ascii="맑은 고딕" w:eastAsia="맑은 고딕" w:hAnsi="맑은 고딕" w:cs="Microsoft GothicNeo"/>
+          <w:bCs/>
+          <w:sz w:val="21"/>
+          <w:szCs w:val="36"/>
+        </w:rPr>
+        <w:t>()</w:t>
+      </w:r>
+    </w:p>
+    <w:p>
+      <w:pPr>
+        <w:rPr>
+          <w:rFonts w:ascii="맑은 고딕" w:eastAsia="맑은 고딕" w:hAnsi="맑은 고딕" w:cs="Microsoft GothicNeo"/>
+          <w:bCs/>
+          <w:sz w:val="21"/>
+          <w:szCs w:val="36"/>
+        </w:rPr>
+      </w:pPr>
+      <w:r>
+        <w:rPr>
+          <w:rFonts w:ascii="맑은 고딕" w:eastAsia="맑은 고딕" w:hAnsi="맑은 고딕" w:cs="Microsoft GothicNeo"/>
+          <w:bCs/>
+          <w:sz w:val="21"/>
+          <w:szCs w:val="36"/>
+        </w:rPr>
+        <w:t xml:space="preserve">&gt;&gt;&gt; </w:t>
+      </w:r>
+      <w:proofErr w:type="spellStart"/>
+      <w:proofErr w:type="gramStart"/>
+      <w:r>
+        <w:rPr>
+          <w:rFonts w:ascii="맑은 고딕" w:eastAsia="맑은 고딕" w:hAnsi="맑은 고딕" w:cs="Microsoft GothicNeo"/>
+          <w:bCs/>
+          <w:sz w:val="21"/>
+          <w:szCs w:val="36"/>
+        </w:rPr>
+        <w:t>increase.click</w:t>
+      </w:r>
+      <w:proofErr w:type="spellEnd"/>
+      <w:proofErr w:type="gramEnd"/>
+      <w:r>
+        <w:rPr>
+          <w:rFonts w:ascii="맑은 고딕" w:eastAsia="맑은 고딕" w:hAnsi="맑은 고딕" w:cs="Microsoft GothicNeo"/>
+          <w:bCs/>
+          <w:sz w:val="21"/>
+          <w:szCs w:val="36"/>
+        </w:rPr>
+        <w:t>()</w:t>
       </w:r>
     </w:p>
     <w:p>
@@ -1611,7 +2347,29 @@
           <w:sz w:val="21"/>
           <w:szCs w:val="36"/>
         </w:rPr>
-        <w:t>&gt;&gt;&gt; decrease.click()</w:t>
+        <w:t xml:space="preserve">&gt;&gt;&gt; </w:t>
+      </w:r>
+      <w:proofErr w:type="spellStart"/>
+      <w:proofErr w:type="gramStart"/>
+      <w:r>
+        <w:rPr>
+          <w:rFonts w:ascii="맑은 고딕" w:eastAsia="맑은 고딕" w:hAnsi="맑은 고딕" w:cs="Microsoft GothicNeo"/>
+          <w:bCs/>
+          <w:sz w:val="21"/>
+          <w:szCs w:val="36"/>
+        </w:rPr>
+        <w:t>decrease.click</w:t>
+      </w:r>
+      <w:proofErr w:type="spellEnd"/>
+      <w:proofErr w:type="gramEnd"/>
+      <w:r>
+        <w:rPr>
+          <w:rFonts w:ascii="맑은 고딕" w:eastAsia="맑은 고딕" w:hAnsi="맑은 고딕" w:cs="Microsoft GothicNeo"/>
+          <w:bCs/>
+          <w:sz w:val="21"/>
+          <w:szCs w:val="36"/>
+        </w:rPr>
+        <w:t>()</w:t>
       </w:r>
     </w:p>
     <w:p>
@@ -1649,26 +2407,88 @@
           <w:sz w:val="21"/>
           <w:szCs w:val="36"/>
         </w:rPr>
-        <w:t>&gt;&gt;&gt; for i in range(25):</w:t>
-      </w:r>
-    </w:p>
-    <w:p>
-      <w:pPr>
-        <w:rPr>
-          <w:rFonts w:ascii="맑은 고딕" w:eastAsia="맑은 고딕" w:hAnsi="맑은 고딕" w:cs="Microsoft GothicNeo"/>
-          <w:bCs/>
-          <w:sz w:val="21"/>
-          <w:szCs w:val="36"/>
-        </w:rPr>
-      </w:pPr>
-      <w:r>
-        <w:rPr>
-          <w:rFonts w:ascii="맑은 고딕" w:eastAsia="맑은 고딕" w:hAnsi="맑은 고딕" w:cs="Microsoft GothicNeo"/>
-          <w:bCs/>
-          <w:sz w:val="21"/>
-          <w:szCs w:val="36"/>
-        </w:rPr>
-        <w:t>...     increase.click()</w:t>
+        <w:t xml:space="preserve">&gt;&gt;&gt; for </w:t>
+      </w:r>
+      <w:proofErr w:type="spellStart"/>
+      <w:r>
+        <w:rPr>
+          <w:rFonts w:ascii="맑은 고딕" w:eastAsia="맑은 고딕" w:hAnsi="맑은 고딕" w:cs="Microsoft GothicNeo"/>
+          <w:bCs/>
+          <w:sz w:val="21"/>
+          <w:szCs w:val="36"/>
+        </w:rPr>
+        <w:t>i</w:t>
+      </w:r>
+      <w:proofErr w:type="spellEnd"/>
+      <w:r>
+        <w:rPr>
+          <w:rFonts w:ascii="맑은 고딕" w:eastAsia="맑은 고딕" w:hAnsi="맑은 고딕" w:cs="Microsoft GothicNeo"/>
+          <w:bCs/>
+          <w:sz w:val="21"/>
+          <w:szCs w:val="36"/>
+        </w:rPr>
+        <w:t xml:space="preserve"> in </w:t>
+      </w:r>
+      <w:proofErr w:type="gramStart"/>
+      <w:r>
+        <w:rPr>
+          <w:rFonts w:ascii="맑은 고딕" w:eastAsia="맑은 고딕" w:hAnsi="맑은 고딕" w:cs="Microsoft GothicNeo"/>
+          <w:bCs/>
+          <w:sz w:val="21"/>
+          <w:szCs w:val="36"/>
+        </w:rPr>
+        <w:t>range(</w:t>
+      </w:r>
+      <w:proofErr w:type="gramEnd"/>
+      <w:r>
+        <w:rPr>
+          <w:rFonts w:ascii="맑은 고딕" w:eastAsia="맑은 고딕" w:hAnsi="맑은 고딕" w:cs="Microsoft GothicNeo"/>
+          <w:bCs/>
+          <w:sz w:val="21"/>
+          <w:szCs w:val="36"/>
+        </w:rPr>
+        <w:t>25):</w:t>
+      </w:r>
+    </w:p>
+    <w:p>
+      <w:pPr>
+        <w:rPr>
+          <w:rFonts w:ascii="맑은 고딕" w:eastAsia="맑은 고딕" w:hAnsi="맑은 고딕" w:cs="Microsoft GothicNeo"/>
+          <w:bCs/>
+          <w:sz w:val="21"/>
+          <w:szCs w:val="36"/>
+        </w:rPr>
+      </w:pPr>
+      <w:r>
+        <w:rPr>
+          <w:rFonts w:ascii="맑은 고딕" w:eastAsia="맑은 고딕" w:hAnsi="맑은 고딕" w:cs="Microsoft GothicNeo"/>
+          <w:bCs/>
+          <w:sz w:val="21"/>
+          <w:szCs w:val="36"/>
+        </w:rPr>
+        <w:t xml:space="preserve">...     </w:t>
+      </w:r>
+      <w:proofErr w:type="spellStart"/>
+      <w:proofErr w:type="gramStart"/>
+      <w:r>
+        <w:rPr>
+          <w:rFonts w:ascii="맑은 고딕" w:eastAsia="맑은 고딕" w:hAnsi="맑은 고딕" w:cs="Microsoft GothicNeo"/>
+          <w:bCs/>
+          <w:sz w:val="21"/>
+          <w:szCs w:val="36"/>
+        </w:rPr>
+        <w:t>increase.click</w:t>
+      </w:r>
+      <w:proofErr w:type="spellEnd"/>
+      <w:proofErr w:type="gramEnd"/>
+      <w:r>
+        <w:rPr>
+          <w:rFonts w:ascii="맑은 고딕" w:eastAsia="맑은 고딕" w:hAnsi="맑은 고딕" w:cs="Microsoft GothicNeo"/>
+          <w:bCs/>
+          <w:sz w:val="21"/>
+          <w:szCs w:val="36"/>
+        </w:rPr>
+        <w:t>()</w:t>
       </w:r>
     </w:p>
     <w:p>
@@ -1697,7 +2517,27 @@
           <w:sz w:val="21"/>
           <w:szCs w:val="36"/>
         </w:rPr>
-        <w:t xml:space="preserve">일일이 클릭하지 않아도 콘솔창에 명령문을 입력하여 기능을 </w:t>
+        <w:t xml:space="preserve">일일이 클릭하지 않아도 </w:t>
+      </w:r>
+      <w:proofErr w:type="spellStart"/>
+      <w:r>
+        <w:rPr>
+          <w:rFonts w:ascii="맑은 고딕" w:eastAsia="맑은 고딕" w:hAnsi="맑은 고딕" w:cs="Microsoft GothicNeo" w:hint="eastAsia"/>
+          <w:bCs/>
+          <w:sz w:val="21"/>
+          <w:szCs w:val="36"/>
+        </w:rPr>
+        <w:t>콘솔창에</w:t>
+      </w:r>
+      <w:proofErr w:type="spellEnd"/>
+      <w:r>
+        <w:rPr>
+          <w:rFonts w:ascii="맑은 고딕" w:eastAsia="맑은 고딕" w:hAnsi="맑은 고딕" w:cs="Microsoft GothicNeo" w:hint="eastAsia"/>
+          <w:bCs/>
+          <w:sz w:val="21"/>
+          <w:szCs w:val="36"/>
+        </w:rPr>
+        <w:t xml:space="preserve"> 명령문을 입력하여 기능을 </w:t>
       </w:r>
       <w:r>
         <w:rPr>
@@ -1887,6 +2727,7 @@
           <w:szCs w:val="36"/>
         </w:rPr>
       </w:pPr>
+      <w:proofErr w:type="spellStart"/>
       <w:r>
         <w:rPr>
           <w:rFonts w:ascii="맑은 고딕" w:eastAsia="맑은 고딕" w:hAnsi="맑은 고딕" w:cs="Microsoft GothicNeo" w:hint="eastAsia"/>
@@ -1905,7 +2746,18 @@
           <w:sz w:val="21"/>
           <w:szCs w:val="36"/>
         </w:rPr>
-        <w:t>test Methods</w:t>
+        <w:t>test</w:t>
+      </w:r>
+      <w:proofErr w:type="spellEnd"/>
+      <w:r>
+        <w:rPr>
+          <w:rFonts w:ascii="맑은 고딕" w:eastAsia="맑은 고딕" w:hAnsi="맑은 고딕" w:cs="Microsoft GothicNeo"/>
+          <w:b/>
+          <w:bCs/>
+          <w:sz w:val="21"/>
+          <w:szCs w:val="36"/>
+        </w:rPr>
+        <w:t xml:space="preserve"> Methods</w:t>
       </w:r>
     </w:p>
     <w:p>
@@ -1921,15 +2773,37 @@
           <w:szCs w:val="36"/>
         </w:rPr>
       </w:pPr>
-      <w:r>
-        <w:rPr>
-          <w:rFonts w:ascii="맑은 고딕" w:eastAsia="맑은 고딕" w:hAnsi="맑은 고딕" w:cs="Microsoft GothicNeo"/>
-          <w:bCs/>
-          <w:sz w:val="21"/>
-          <w:szCs w:val="36"/>
-        </w:rPr>
-        <w:t>assertEqual/NotEqual</w:t>
-      </w:r>
+      <w:proofErr w:type="spellStart"/>
+      <w:r>
+        <w:rPr>
+          <w:rFonts w:ascii="맑은 고딕" w:eastAsia="맑은 고딕" w:hAnsi="맑은 고딕" w:cs="Microsoft GothicNeo"/>
+          <w:bCs/>
+          <w:sz w:val="21"/>
+          <w:szCs w:val="36"/>
+        </w:rPr>
+        <w:t>assertEqual</w:t>
+      </w:r>
+      <w:proofErr w:type="spellEnd"/>
+      <w:r>
+        <w:rPr>
+          <w:rFonts w:ascii="맑은 고딕" w:eastAsia="맑은 고딕" w:hAnsi="맑은 고딕" w:cs="Microsoft GothicNeo"/>
+          <w:bCs/>
+          <w:sz w:val="21"/>
+          <w:szCs w:val="36"/>
+        </w:rPr>
+        <w:t>/</w:t>
+      </w:r>
+      <w:proofErr w:type="spellStart"/>
+      <w:r>
+        <w:rPr>
+          <w:rFonts w:ascii="맑은 고딕" w:eastAsia="맑은 고딕" w:hAnsi="맑은 고딕" w:cs="Microsoft GothicNeo"/>
+          <w:bCs/>
+          <w:sz w:val="21"/>
+          <w:szCs w:val="36"/>
+        </w:rPr>
+        <w:t>NotEqual</w:t>
+      </w:r>
+      <w:proofErr w:type="spellEnd"/>
     </w:p>
     <w:p>
       <w:pPr>
@@ -1944,14 +2818,25 @@
           <w:szCs w:val="36"/>
         </w:rPr>
       </w:pPr>
-      <w:r>
-        <w:rPr>
-          <w:rFonts w:ascii="맑은 고딕" w:eastAsia="맑은 고딕" w:hAnsi="맑은 고딕" w:cs="Microsoft GothicNeo"/>
-          <w:bCs/>
-          <w:sz w:val="21"/>
-          <w:szCs w:val="36"/>
-        </w:rPr>
-        <w:t>assertTrue/False</w:t>
+      <w:proofErr w:type="spellStart"/>
+      <w:r>
+        <w:rPr>
+          <w:rFonts w:ascii="맑은 고딕" w:eastAsia="맑은 고딕" w:hAnsi="맑은 고딕" w:cs="Microsoft GothicNeo"/>
+          <w:bCs/>
+          <w:sz w:val="21"/>
+          <w:szCs w:val="36"/>
+        </w:rPr>
+        <w:t>assertTrue</w:t>
+      </w:r>
+      <w:proofErr w:type="spellEnd"/>
+      <w:r>
+        <w:rPr>
+          <w:rFonts w:ascii="맑은 고딕" w:eastAsia="맑은 고딕" w:hAnsi="맑은 고딕" w:cs="Microsoft GothicNeo"/>
+          <w:bCs/>
+          <w:sz w:val="21"/>
+          <w:szCs w:val="36"/>
+        </w:rPr>
+        <w:t>/False</w:t>
       </w:r>
     </w:p>
     <w:p>
@@ -1967,15 +2852,37 @@
           <w:szCs w:val="36"/>
         </w:rPr>
       </w:pPr>
-      <w:r>
-        <w:rPr>
-          <w:rFonts w:ascii="맑은 고딕" w:eastAsia="맑은 고딕" w:hAnsi="맑은 고딕" w:cs="Microsoft GothicNeo"/>
-          <w:bCs/>
-          <w:sz w:val="21"/>
-          <w:szCs w:val="36"/>
-        </w:rPr>
-        <w:t>assertIn/NotIn</w:t>
-      </w:r>
+      <w:proofErr w:type="spellStart"/>
+      <w:r>
+        <w:rPr>
+          <w:rFonts w:ascii="맑은 고딕" w:eastAsia="맑은 고딕" w:hAnsi="맑은 고딕" w:cs="Microsoft GothicNeo"/>
+          <w:bCs/>
+          <w:sz w:val="21"/>
+          <w:szCs w:val="36"/>
+        </w:rPr>
+        <w:t>assertIn</w:t>
+      </w:r>
+      <w:proofErr w:type="spellEnd"/>
+      <w:r>
+        <w:rPr>
+          <w:rFonts w:ascii="맑은 고딕" w:eastAsia="맑은 고딕" w:hAnsi="맑은 고딕" w:cs="Microsoft GothicNeo"/>
+          <w:bCs/>
+          <w:sz w:val="21"/>
+          <w:szCs w:val="36"/>
+        </w:rPr>
+        <w:t>/</w:t>
+      </w:r>
+      <w:proofErr w:type="spellStart"/>
+      <w:r>
+        <w:rPr>
+          <w:rFonts w:ascii="맑은 고딕" w:eastAsia="맑은 고딕" w:hAnsi="맑은 고딕" w:cs="Microsoft GothicNeo"/>
+          <w:bCs/>
+          <w:sz w:val="21"/>
+          <w:szCs w:val="36"/>
+        </w:rPr>
+        <w:t>NotIn</w:t>
+      </w:r>
+      <w:proofErr w:type="spellEnd"/>
     </w:p>
     <w:p>
       <w:pPr>
@@ -2261,7 +3168,18 @@
           <w:sz w:val="21"/>
           <w:szCs w:val="36"/>
         </w:rPr>
-        <w:t>When different team members are working on different features, many compatibility issues can arise when multiple features are combined at the same time. Continuous integration allows teams to tackle small conflicts as they come.</w:t>
+        <w:t>When different team members are working on different features, many compatibility issues can arise when multiple features are combined at the same time. Continuous i</w:t>
+      </w:r>
+      <w:bookmarkStart w:id="0" w:name="_GoBack"/>
+      <w:bookmarkEnd w:id="0"/>
+      <w:r>
+        <w:rPr>
+          <w:rFonts w:ascii="맑은 고딕" w:eastAsia="맑은 고딕" w:hAnsi="맑은 고딕" w:cs="Microsoft GothicNeo"/>
+          <w:bCs/>
+          <w:sz w:val="21"/>
+          <w:szCs w:val="36"/>
+        </w:rPr>
+        <w:t>ntegration allows teams to tackle small conflicts as they come.</w:t>
       </w:r>
     </w:p>
     <w:p>
@@ -2382,25 +3300,56 @@
     </w:p>
     <w:p>
       <w:pPr>
-        <w:pStyle w:val="a3"/>
         <w:widowControl/>
-        <w:numPr>
-          <w:ilvl w:val="0"/>
-          <w:numId w:val="25"/>
-        </w:numPr>
         <w:wordWrap/>
         <w:autoSpaceDE/>
         <w:autoSpaceDN/>
-        <w:ind w:leftChars="0"/>
+        <w:rPr>
+          <w:rFonts w:ascii="맑은 고딕" w:eastAsia="맑은 고딕" w:hAnsi="맑은 고딕" w:cs="Microsoft GothicNeo"/>
+          <w:bCs/>
+          <w:sz w:val="21"/>
+          <w:szCs w:val="36"/>
+        </w:rPr>
+      </w:pPr>
+    </w:p>
+    <w:p>
+      <w:pPr>
+        <w:widowControl/>
+        <w:wordWrap/>
+        <w:autoSpaceDE/>
+        <w:autoSpaceDN/>
+        <w:rPr>
+          <w:rFonts w:ascii="맑은 고딕" w:eastAsia="맑은 고딕" w:hAnsi="맑은 고딕" w:cs="Microsoft GothicNeo"/>
+          <w:b/>
+          <w:bCs/>
+          <w:sz w:val="24"/>
+          <w:szCs w:val="36"/>
+        </w:rPr>
+      </w:pPr>
+      <w:r>
         <w:rPr>
           <w:rFonts w:ascii="맑은 고딕" w:eastAsia="맑은 고딕" w:hAnsi="맑은 고딕" w:cs="Microsoft GothicNeo" w:hint="eastAsia"/>
-          <w:bCs/>
-          <w:sz w:val="21"/>
-          <w:szCs w:val="36"/>
-        </w:rPr>
-      </w:pPr>
-      <w:bookmarkStart w:id="0" w:name="_GoBack"/>
-      <w:bookmarkEnd w:id="0"/>
+          <w:b/>
+          <w:bCs/>
+          <w:sz w:val="24"/>
+          <w:szCs w:val="36"/>
+        </w:rPr>
+        <w:t>Docker</w:t>
+      </w:r>
+    </w:p>
+    <w:p>
+      <w:pPr>
+        <w:widowControl/>
+        <w:wordWrap/>
+        <w:autoSpaceDE/>
+        <w:autoSpaceDN/>
+        <w:rPr>
+          <w:rFonts w:ascii="맑은 고딕" w:eastAsia="맑은 고딕" w:hAnsi="맑은 고딕" w:cs="Microsoft GothicNeo" w:hint="eastAsia"/>
+          <w:bCs/>
+          <w:sz w:val="21"/>
+          <w:szCs w:val="36"/>
+        </w:rPr>
+      </w:pPr>
     </w:p>
     <w:sectPr>
       <w:pgSz w:w="11906" w:h="16838"/>
@@ -5971,7 +6920,7 @@
 </file>
 
 <file path=customXml/itemProps1.xml><?xml version="1.0" encoding="utf-8"?>
-<ds:datastoreItem xmlns:ds="http://schemas.openxmlformats.org/officeDocument/2006/customXml" ds:itemID="{DDE8B3C6-2F9E-4505-892D-A328B9AC0AB5}">
+<ds:datastoreItem xmlns:ds="http://schemas.openxmlformats.org/officeDocument/2006/customXml" ds:itemID="{7D73610B-366A-4AB1-9283-09F142FF9CA7}">
   <ds:schemaRefs>
     <ds:schemaRef ds:uri="http://schemas.openxmlformats.org/officeDocument/2006/bibliography"/>
   </ds:schemaRefs>

</xml_diff>